<commit_message>
improve core node tutorial
</commit_message>
<xml_diff>
--- a/doc/SDChain-Core 节点搭建.docx
+++ b/doc/SDChain-Core 节点搭建.docx
@@ -6,7 +6,6 @@
       <w:pPr>
         <w:jc w:val="center"/>
         <w:rPr>
-          <w:rFonts w:hint="eastAsia"/>
           <w:sz w:val="28"/>
           <w:szCs w:val="28"/>
         </w:rPr>
@@ -33,8 +32,6 @@
         </w:rPr>
         <w:t>节点搭建</w:t>
       </w:r>
-      <w:bookmarkStart w:id="0" w:name="_GoBack"/>
-      <w:bookmarkEnd w:id="0"/>
     </w:p>
     <w:p/>
     <w:p>
@@ -609,13 +606,13 @@
       </w:r>
     </w:p>
     <w:p>
-      <w:bookmarkStart w:id="1" w:name="OLE_LINK1"/>
-      <w:bookmarkStart w:id="2" w:name="OLE_LINK2"/>
+      <w:bookmarkStart w:id="0" w:name="OLE_LINK1"/>
+      <w:bookmarkStart w:id="1" w:name="OLE_LINK2"/>
       <w:r>
         <w:t>mv libprotobuf.so.8 /usr/lib/x86_64-linux-gnu/</w:t>
       </w:r>
+      <w:bookmarkEnd w:id="0"/>
       <w:bookmarkEnd w:id="1"/>
-      <w:bookmarkEnd w:id="2"/>
       <w:r>
         <w:t>libprotobuf.so.8</w:t>
       </w:r>
@@ -1400,13 +1397,124 @@
       <w:r>
         <w:rPr>
           <w:rStyle w:val="a8"/>
+          <w:rFonts w:ascii="Segoe UI" w:eastAsiaTheme="minorEastAsia" w:hAnsi="Segoe UI" w:cs="Segoe UI" w:hint="eastAsia"/>
+          <w:color w:val="24292E"/>
+        </w:rPr>
+        <w:t>脚本</w:t>
+      </w:r>
+      <w:r>
+        <w:rPr>
+          <w:rStyle w:val="a8"/>
           <w:rFonts w:ascii="Segoe UI" w:hAnsi="Segoe UI" w:cs="Segoe UI"/>
           <w:color w:val="24292E"/>
         </w:rPr>
-        <w:t>关闭服务</w:t>
-      </w:r>
-    </w:p>
-    <w:p>
+        <w:t>启动模式</w:t>
+      </w:r>
+    </w:p>
+    <w:p>
+      <w:r>
+        <w:rPr>
+          <w:rFonts w:hint="eastAsia"/>
+        </w:rPr>
+        <w:t>使用</w:t>
+      </w:r>
+      <w:r>
+        <w:rPr>
+          <w:rFonts w:hint="eastAsia"/>
+        </w:rPr>
+        <w:t>chmod +x start-first.sh start.sh</w:t>
+      </w:r>
+      <w:r>
+        <w:rPr>
+          <w:rFonts w:hint="eastAsia"/>
+        </w:rPr>
+        <w:t>命令</w:t>
+      </w:r>
+      <w:bookmarkStart w:id="2" w:name="_GoBack"/>
+      <w:bookmarkEnd w:id="2"/>
+      <w:r>
+        <w:rPr>
+          <w:rFonts w:hint="eastAsia"/>
+        </w:rPr>
+        <w:t>添加可执行</w:t>
+      </w:r>
+      <w:r>
+        <w:t>权限给启动脚本</w:t>
+      </w:r>
+      <w:r>
+        <w:rPr>
+          <w:rFonts w:hint="eastAsia"/>
+        </w:rPr>
+        <w:t>start-first.sh</w:t>
+      </w:r>
+      <w:r>
+        <w:rPr>
+          <w:rFonts w:hint="eastAsia"/>
+        </w:rPr>
+        <w:t>和</w:t>
+      </w:r>
+      <w:r>
+        <w:rPr>
+          <w:rFonts w:hint="eastAsia"/>
+        </w:rPr>
+        <w:t>start.sh</w:t>
+      </w:r>
+      <w:r>
+        <w:rPr>
+          <w:rFonts w:hint="eastAsia"/>
+        </w:rPr>
+        <w:t>。</w:t>
+      </w:r>
+    </w:p>
+    <w:p>
+      <w:pPr>
+        <w:rPr>
+          <w:rFonts w:hint="eastAsia"/>
+        </w:rPr>
+      </w:pPr>
+      <w:r>
+        <w:rPr>
+          <w:rFonts w:hint="eastAsia"/>
+        </w:rPr>
+        <w:lastRenderedPageBreak/>
+        <w:t>第一次</w:t>
+      </w:r>
+      <w:r>
+        <w:t>启动使用</w:t>
+      </w:r>
+      <w:r>
+        <w:rPr>
+          <w:rFonts w:hint="eastAsia"/>
+        </w:rPr>
+        <w:t>./start-first.sh</w:t>
+      </w:r>
+      <w:r>
+        <w:rPr>
+          <w:rFonts w:hint="eastAsia"/>
+        </w:rPr>
+        <w:t>命令</w:t>
+      </w:r>
+      <w:r>
+        <w:t>执行</w:t>
+      </w:r>
+      <w:r>
+        <w:rPr>
+          <w:rFonts w:hint="eastAsia"/>
+        </w:rPr>
+        <w:t>脚本。</w:t>
+      </w:r>
+      <w:r>
+        <w:t>再次</w:t>
+      </w:r>
+      <w:r>
+        <w:rPr>
+          <w:rFonts w:hint="eastAsia"/>
+        </w:rPr>
+        <w:t>启动</w:t>
+      </w:r>
+      <w:r>
+        <w:t>使用</w:t>
+      </w:r>
       <w:r>
         <w:rPr>
           <w:rFonts w:hint="eastAsia"/>
@@ -1414,7 +1522,16 @@
         <w:t>./</w:t>
       </w:r>
       <w:r>
-        <w:t>sdchaind stop</w:t>
+        <w:t>start.sh</w:t>
+      </w:r>
+      <w:r>
+        <w:rPr>
+          <w:rFonts w:hint="eastAsia"/>
+        </w:rPr>
+        <w:t>命令执行</w:t>
+      </w:r>
+      <w:r>
+        <w:t>脚本</w:t>
       </w:r>
     </w:p>
     <w:p>
@@ -1438,7 +1555,41 @@
           <w:rFonts w:ascii="Segoe UI" w:hAnsi="Segoe UI" w:cs="Segoe UI"/>
           <w:color w:val="24292E"/>
         </w:rPr>
-        <w:lastRenderedPageBreak/>
+        <w:t>关闭服务</w:t>
+      </w:r>
+    </w:p>
+    <w:p>
+      <w:r>
+        <w:rPr>
+          <w:rFonts w:hint="eastAsia"/>
+        </w:rPr>
+        <w:t>./</w:t>
+      </w:r>
+      <w:r>
+        <w:t>sdchaind stop</w:t>
+      </w:r>
+    </w:p>
+    <w:p>
+      <w:pPr>
+        <w:pStyle w:val="a7"/>
+        <w:numPr>
+          <w:ilvl w:val="1"/>
+          <w:numId w:val="1"/>
+        </w:numPr>
+        <w:spacing w:before="0" w:beforeAutospacing="0" w:after="240" w:afterAutospacing="0"/>
+        <w:ind w:left="0" w:firstLine="0"/>
+        <w:rPr>
+          <w:rStyle w:val="a8"/>
+          <w:rFonts w:ascii="Segoe UI" w:hAnsi="Segoe UI" w:cs="Segoe UI"/>
+          <w:color w:val="24292E"/>
+        </w:rPr>
+      </w:pPr>
+      <w:r>
+        <w:rPr>
+          <w:rStyle w:val="a8"/>
+          <w:rFonts w:ascii="Segoe UI" w:hAnsi="Segoe UI" w:cs="Segoe UI"/>
+          <w:color w:val="24292E"/>
+        </w:rPr>
         <w:t>验证是否启动成功</w:t>
       </w:r>
     </w:p>
@@ -1713,7 +1864,7 @@
 
 <file path=word/numbering.xml><?xml version="1.0" encoding="utf-8"?>
 <w:numbering xmlns:wpc="http://schemas.microsoft.com/office/word/2010/wordprocessingCanvas" xmlns:mc="http://schemas.openxmlformats.org/markup-compatibility/2006" xmlns:o="urn:schemas-microsoft-com:office:office" xmlns:r="http://schemas.openxmlformats.org/officeDocument/2006/relationships" xmlns:m="http://schemas.openxmlformats.org/officeDocument/2006/math" xmlns:v="urn:schemas-microsoft-com:vml" xmlns:wp14="http://schemas.microsoft.com/office/word/2010/wordprocessingDrawing" xmlns:wp="http://schemas.openxmlformats.org/drawingml/2006/wordprocessingDrawing" xmlns:w10="urn:schemas-microsoft-com:office:word" xmlns:w="http://schemas.openxmlformats.org/wordprocessingml/2006/main" xmlns:w14="http://schemas.microsoft.com/office/word/2010/wordml" xmlns:w15="http://schemas.microsoft.com/office/word/2012/wordml" xmlns:wpg="http://schemas.microsoft.com/office/word/2010/wordprocessingGroup" xmlns:wpi="http://schemas.microsoft.com/office/word/2010/wordprocessingInk" xmlns:wne="http://schemas.microsoft.com/office/word/2006/wordml" xmlns:wps="http://schemas.microsoft.com/office/word/2010/wordprocessingShape" mc:Ignorable="w14 w15 wp14">
-  <w:abstractNum w:abstractNumId="0">
+  <w:abstractNum w:abstractNumId="0" w15:restartNumberingAfterBreak="0">
     <w:nsid w:val="57B16AF1"/>
     <w:multiLevelType w:val="multilevel"/>
     <w:tmpl w:val="57B16AF1"/>
@@ -1734,7 +1885,7 @@
       <w:lvlText w:val="%1.%2"/>
       <w:lvlJc w:val="left"/>
       <w:pPr>
-        <w:ind w:left="576" w:hanging="576"/>
+        <w:ind w:left="859" w:hanging="576"/>
       </w:pPr>
     </w:lvl>
     <w:lvl w:ilvl="2">
@@ -2521,7 +2672,6 @@
     <w:basedOn w:val="a1"/>
     <w:uiPriority w:val="39"/>
     <w:tblPr>
-      <w:tblInd w:w="0" w:type="dxa"/>
       <w:tblBorders>
         <w:top w:val="single" w:sz="4" w:space="0" w:color="auto"/>
         <w:left w:val="single" w:sz="4" w:space="0" w:color="auto"/>
@@ -2530,12 +2680,6 @@
         <w:insideH w:val="single" w:sz="4" w:space="0" w:color="auto"/>
         <w:insideV w:val="single" w:sz="4" w:space="0" w:color="auto"/>
       </w:tblBorders>
-      <w:tblCellMar>
-        <w:top w:w="0" w:type="dxa"/>
-        <w:left w:w="108" w:type="dxa"/>
-        <w:bottom w:w="0" w:type="dxa"/>
-        <w:right w:w="108" w:type="dxa"/>
-      </w:tblCellMar>
     </w:tblPr>
   </w:style>
   <w:style w:type="character" w:customStyle="1" w:styleId="1Char">

</xml_diff>

<commit_message>
improve core nodes tutorial
</commit_message>
<xml_diff>
--- a/doc/SDChain-Core 节点搭建.docx
+++ b/doc/SDChain-Core 节点搭建.docx
@@ -400,7 +400,30 @@
     </w:p>
     <w:p>
       <w:r>
+        <w:t>libprotobuf.so.8.0.0</w:t>
+      </w:r>
+    </w:p>
+    <w:p>
+      <w:r>
         <w:t>libstdc++.so.6</w:t>
+      </w:r>
+    </w:p>
+    <w:p>
+      <w:r>
+        <w:t>start.sh</w:t>
+      </w:r>
+    </w:p>
+    <w:p>
+      <w:pPr>
+        <w:rPr>
+          <w:rFonts w:hint="eastAsia"/>
+        </w:rPr>
+      </w:pPr>
+      <w:r>
+        <w:t>start</w:t>
+      </w:r>
+      <w:r>
+        <w:t>-first.sh</w:t>
       </w:r>
     </w:p>
     <w:p>
@@ -424,6 +447,7 @@
           <w:rFonts w:ascii="Segoe UI" w:hAnsi="Segoe UI" w:cs="Segoe UI" w:hint="eastAsia"/>
           <w:color w:val="24292E"/>
         </w:rPr>
+        <w:lastRenderedPageBreak/>
         <w:t>安装部署</w:t>
       </w:r>
     </w:p>
@@ -448,7 +472,6 @@
           <w:rFonts w:ascii="Segoe UI" w:hAnsi="Segoe UI" w:cs="Segoe UI" w:hint="eastAsia"/>
           <w:color w:val="24292E"/>
         </w:rPr>
-        <w:lastRenderedPageBreak/>
         <w:t>部署可执行程序目录</w:t>
       </w:r>
     </w:p>
@@ -615,6 +638,16 @@
       <w:bookmarkEnd w:id="1"/>
       <w:r>
         <w:t>libprotobuf.so.8</w:t>
+      </w:r>
+    </w:p>
+    <w:p>
+      <w:r>
+        <w:t>mv libprotobuf.so.8.0.0 /usr/lib/x86_64-linux-gnu/</w:t>
+      </w:r>
+      <w:bookmarkStart w:id="2" w:name="_GoBack"/>
+      <w:bookmarkEnd w:id="2"/>
+      <w:r>
+        <w:t>libprotobuf.so.8.0.0</w:t>
       </w:r>
     </w:p>
     <w:p>
@@ -737,6 +770,7 @@
           </w:p>
           <w:p>
             <w:r>
+              <w:lastRenderedPageBreak/>
               <w:t>admin = 127.0.0.1</w:t>
             </w:r>
           </w:p>
@@ -753,7 +787,6 @@
           </w:p>
           <w:p>
             <w:r>
-              <w:lastRenderedPageBreak/>
               <w:t>port = 51235</w:t>
             </w:r>
           </w:p>
@@ -949,6 +982,7 @@
           </w:p>
           <w:p>
             <w:r>
+              <w:lastRenderedPageBreak/>
               <w:t>time.windows.com</w:t>
             </w:r>
           </w:p>
@@ -1400,6 +1434,7 @@
           <w:rFonts w:ascii="Segoe UI" w:eastAsiaTheme="minorEastAsia" w:hAnsi="Segoe UI" w:cs="Segoe UI" w:hint="eastAsia"/>
           <w:color w:val="24292E"/>
         </w:rPr>
+        <w:lastRenderedPageBreak/>
         <w:t>脚本</w:t>
       </w:r>
       <w:r>
@@ -1430,8 +1465,6 @@
         </w:rPr>
         <w:t>命令</w:t>
       </w:r>
-      <w:bookmarkStart w:id="2" w:name="_GoBack"/>
-      <w:bookmarkEnd w:id="2"/>
       <w:r>
         <w:rPr>
           <w:rFonts w:hint="eastAsia"/>
@@ -1467,16 +1500,10 @@
       </w:r>
     </w:p>
     <w:p>
-      <w:pPr>
-        <w:rPr>
-          <w:rFonts w:hint="eastAsia"/>
-        </w:rPr>
-      </w:pPr>
-      <w:r>
-        <w:rPr>
-          <w:rFonts w:hint="eastAsia"/>
-        </w:rPr>
-        <w:lastRenderedPageBreak/>
+      <w:r>
+        <w:rPr>
+          <w:rFonts w:hint="eastAsia"/>
+        </w:rPr>
         <w:t>第一次</w:t>
       </w:r>
       <w:r>

</xml_diff>